<commit_message>
add collection demo eclipse project
</commit_message>
<xml_diff>
--- a/Week 2/code_assigment.docx
+++ b/Week 2/code_assigment.docx
@@ -312,15 +312,15 @@
           <w:rFonts w:hint="default" w:ascii="Myanmar Text" w:hAnsi="Myanmar Text"/>
           <w:b w:val="0"/>
           <w:bCs w:val="0"/>
-          <w:color w:val="FFE699" w:themeColor="accent4" w:themeTint="66"/>
+          <w:color w:val="FFD966" w:themeColor="accent4" w:themeTint="99"/>
           <w:sz w:val="20"/>
           <w:szCs w:val="20"/>
           <w:lang w:val="en-US"/>
           <w14:textFill>
             <w14:solidFill>
               <w14:schemeClr w14:val="accent4">
-                <w14:lumMod w14:val="40000"/>
-                <w14:lumOff w14:val="60000"/>
+                <w14:lumMod w14:val="60000"/>
+                <w14:lumOff w14:val="40000"/>
               </w14:schemeClr>
             </w14:solidFill>
           </w14:textFill>
@@ -331,15 +331,15 @@
           <w:rFonts w:hint="default" w:ascii="Myanmar Text" w:hAnsi="Myanmar Text"/>
           <w:b w:val="0"/>
           <w:bCs w:val="0"/>
-          <w:color w:val="FFE699" w:themeColor="accent4" w:themeTint="66"/>
+          <w:color w:val="FFD966" w:themeColor="accent4" w:themeTint="99"/>
           <w:sz w:val="20"/>
           <w:szCs w:val="20"/>
           <w:lang w:val="en-US"/>
           <w14:textFill>
             <w14:solidFill>
               <w14:schemeClr w14:val="accent4">
-                <w14:lumMod w14:val="40000"/>
-                <w14:lumOff w14:val="60000"/>
+                <w14:lumMod w14:val="60000"/>
+                <w14:lumOff w14:val="40000"/>
               </w14:schemeClr>
             </w14:solidFill>
           </w14:textFill>
@@ -373,6 +373,8 @@
           </w14:textFill>
         </w:rPr>
       </w:pPr>
+      <w:bookmarkStart w:id="0" w:name="_GoBack"/>
+      <w:bookmarkEnd w:id="0"/>
     </w:p>
     <w:p>
       <w:pPr>
@@ -381,47 +383,125 @@
         </w:numPr>
         <w:spacing w:line="240" w:lineRule="auto"/>
         <w:ind w:left="420" w:leftChars="0"/>
-        <w:jc w:val="both"/>
-        <w:rPr>
-          <w:rFonts w:hint="default" w:ascii="Myanmar Text" w:hAnsi="Myanmar Text"/>
-          <w:b w:val="0"/>
-          <w:bCs w:val="0"/>
-          <w:color w:val="FFE699" w:themeColor="accent4" w:themeTint="66"/>
+        <w:jc w:val="left"/>
+        <w:rPr>
+          <w:rFonts w:hint="default" w:ascii="Myanmar Text" w:hAnsi="Myanmar Text"/>
+          <w:b w:val="0"/>
+          <w:bCs w:val="0"/>
+          <w:color w:val="000000" w:themeColor="text1"/>
           <w:sz w:val="20"/>
           <w:szCs w:val="20"/>
           <w:lang w:val="en-US"/>
           <w14:textFill>
             <w14:solidFill>
-              <w14:schemeClr w14:val="accent4">
-                <w14:lumMod w14:val="40000"/>
-                <w14:lumOff w14:val="60000"/>
-              </w14:schemeClr>
-            </w14:solidFill>
-          </w14:textFill>
-        </w:rPr>
-      </w:pPr>
-      <w:r>
-        <w:rPr>
-          <w:rFonts w:hint="default" w:ascii="Myanmar Text" w:hAnsi="Myanmar Text"/>
-          <w:b w:val="0"/>
-          <w:bCs w:val="0"/>
-          <w:color w:val="FFE699" w:themeColor="accent4" w:themeTint="66"/>
+              <w14:schemeClr w14:val="tx1"/>
+            </w14:solidFill>
+          </w14:textFill>
+        </w:rPr>
+      </w:pPr>
+      <w:r>
+        <w:rPr>
+          <w:rFonts w:hint="default" w:ascii="Myanmar Text" w:hAnsi="Myanmar Text"/>
+          <w:b w:val="0"/>
+          <w:bCs w:val="0"/>
+          <w:color w:val="000000" w:themeColor="text1"/>
           <w:sz w:val="20"/>
           <w:szCs w:val="20"/>
           <w:lang w:val="en-US"/>
           <w14:textFill>
             <w14:solidFill>
-              <w14:schemeClr w14:val="accent4">
-                <w14:lumMod w14:val="40000"/>
-                <w14:lumOff w14:val="60000"/>
-              </w14:schemeClr>
+              <w14:schemeClr w14:val="tx1"/>
             </w14:solidFill>
           </w14:textFill>
         </w:rPr>
         <w:t xml:space="preserve">Git Repository Links - </w:t>
       </w:r>
-      <w:bookmarkStart w:id="0" w:name="_GoBack"/>
-      <w:bookmarkEnd w:id="0"/>
+      <w:r>
+        <w:rPr>
+          <w:rFonts w:hint="default" w:ascii="Myanmar Text" w:hAnsi="Myanmar Text"/>
+          <w:b w:val="0"/>
+          <w:bCs w:val="0"/>
+          <w:color w:val="000000" w:themeColor="text1"/>
+          <w:sz w:val="20"/>
+          <w:szCs w:val="20"/>
+          <w:lang w:val="en-US"/>
+          <w14:textFill>
+            <w14:solidFill>
+              <w14:schemeClr w14:val="tx1"/>
+            </w14:solidFill>
+          </w14:textFill>
+        </w:rPr>
+        <w:fldChar w:fldCharType="begin"/>
+      </w:r>
+      <w:r>
+        <w:rPr>
+          <w:rFonts w:hint="default" w:ascii="Myanmar Text" w:hAnsi="Myanmar Text"/>
+          <w:b w:val="0"/>
+          <w:bCs w:val="0"/>
+          <w:color w:val="000000" w:themeColor="text1"/>
+          <w:sz w:val="20"/>
+          <w:szCs w:val="20"/>
+          <w:lang w:val="en-US"/>
+          <w14:textFill>
+            <w14:solidFill>
+              <w14:schemeClr w14:val="tx1"/>
+            </w14:solidFill>
+          </w14:textFill>
+        </w:rPr>
+        <w:instrText xml:space="preserve"> HYPERLINK "https://github.com/MandalarSoft/Internship-Program-2020/tree/master/code_assignment/week_2/Polymorphism_and_Abstraction" </w:instrText>
+      </w:r>
+      <w:r>
+        <w:rPr>
+          <w:rFonts w:hint="default" w:ascii="Myanmar Text" w:hAnsi="Myanmar Text"/>
+          <w:b w:val="0"/>
+          <w:bCs w:val="0"/>
+          <w:color w:val="000000" w:themeColor="text1"/>
+          <w:sz w:val="20"/>
+          <w:szCs w:val="20"/>
+          <w:lang w:val="en-US"/>
+          <w14:textFill>
+            <w14:solidFill>
+              <w14:schemeClr w14:val="tx1"/>
+            </w14:solidFill>
+          </w14:textFill>
+        </w:rPr>
+        <w:fldChar w:fldCharType="separate"/>
+      </w:r>
+      <w:r>
+        <w:rPr>
+          <w:rStyle w:val="3"/>
+          <w:rFonts w:hint="default" w:ascii="Myanmar Text" w:hAnsi="Myanmar Text"/>
+          <w:b w:val="0"/>
+          <w:bCs w:val="0"/>
+          <w:color w:val="000000" w:themeColor="text1"/>
+          <w:sz w:val="20"/>
+          <w:szCs w:val="20"/>
+          <w:lang w:val="en-US"/>
+          <w14:textFill>
+            <w14:solidFill>
+              <w14:schemeClr w14:val="tx1"/>
+            </w14:solidFill>
+          </w14:textFill>
+        </w:rPr>
+        <w:t>https://github.com/MandalarSoft/Internship-Program-2020/tree/master/code_assignment/week_2/Polymorphism_and_Abstraction</w:t>
+      </w:r>
+      <w:r>
+        <w:rPr>
+          <w:rFonts w:hint="default" w:ascii="Myanmar Text" w:hAnsi="Myanmar Text"/>
+          <w:b w:val="0"/>
+          <w:bCs w:val="0"/>
+          <w:color w:val="000000" w:themeColor="text1"/>
+          <w:sz w:val="20"/>
+          <w:szCs w:val="20"/>
+          <w:lang w:val="en-US"/>
+          <w14:textFill>
+            <w14:solidFill>
+              <w14:schemeClr w14:val="tx1"/>
+            </w14:solidFill>
+          </w14:textFill>
+        </w:rPr>
+        <w:fldChar w:fldCharType="end"/>
+      </w:r>
     </w:p>
     <w:p>
       <w:pPr>
@@ -596,7 +676,7 @@
   <w:docDefaults>
     <w:rPrDefault>
       <w:rPr>
-        <w:rFonts w:asciiTheme="minorHAnsi" w:hAnsiTheme="minorHAnsi" w:eastAsiaTheme="minorEastAsia" w:cstheme="minorBidi"/>
+        <w:rFonts w:ascii="Times New Roman" w:hAnsi="Times New Roman" w:eastAsia="SimSun" w:cs="Times New Roman"/>
       </w:rPr>
     </w:rPrDefault>
     <w:pPrDefault/>
@@ -865,7 +945,7 @@
     <w:semiHidden/>
     <w:uiPriority w:val="0"/>
   </w:style>
-  <w:style w:type="table" w:default="1" w:styleId="3">
+  <w:style w:type="table" w:default="1" w:styleId="4">
     <w:name w:val="Normal Table"/>
     <w:semiHidden/>
     <w:uiPriority w:val="0"/>
@@ -877,6 +957,15 @@
         <w:right w:w="108" w:type="dxa"/>
       </w:tblCellMar>
     </w:tblPr>
+  </w:style>
+  <w:style w:type="character" w:styleId="3">
+    <w:name w:val="Hyperlink"/>
+    <w:basedOn w:val="2"/>
+    <w:uiPriority w:val="0"/>
+    <w:rPr>
+      <w:color w:val="0000FF"/>
+      <w:u w:val="single"/>
+    </w:rPr>
   </w:style>
 </w:styles>
 </file>

</xml_diff>